<commit_message>
Week 3 Problem Set
</commit_message>
<xml_diff>
--- a/_homework/ec433-wk02-problem-set.docx
+++ b/_homework/ec433-wk02-problem-set.docx
@@ -207,7 +207,7 @@
                 <w:rPr>
                   <w:rFonts w:ascii="Cambria Math" w:hAnsi="Cambria Math"/>
                 </w:rPr>
-                <m:t>Matt</m:t>
+                <m:t>Carlos</m:t>
               </m:r>
             </m:sub>
           </m:sSub>
@@ -263,7 +263,13 @@
         </w:numPr>
       </w:pPr>
       <w:r>
-        <w:t>If Arnold was deciding how many trees to plant on his own, how many would he plant? What about Betty and Matt? (5 pts)</w:t>
+        <w:t xml:space="preserve">If Arnold was deciding how many trees to plant on his own, how many would he plant? What about Betty and </w:t>
+      </w:r>
+      <w:r>
+        <w:t>Carlos</w:t>
+      </w:r>
+      <w:r>
+        <w:t>? (5 pts)</w:t>
       </w:r>
     </w:p>
     <w:p/>

</xml_diff>